<commit_message>
Update Group 2 Project Report v1.1.docx
</commit_message>
<xml_diff>
--- a/Paper Work/Project Report/Group 2 Project Report v1.1.docx
+++ b/Paper Work/Project Report/Group 2 Project Report v1.1.docx
@@ -1259,7 +1259,7 @@
                   </wp:anchor>
                 </w:drawing>
               </mc:Choice>
-              <mc:Fallback xmlns:wp14="http://schemas.microsoft.com/office/word/2010/wordml" xmlns:a="http://schemas.openxmlformats.org/drawingml/2006/main" xmlns:a14="http://schemas.microsoft.com/office/drawing/2010/main" xmlns:pic="http://schemas.openxmlformats.org/drawingml/2006/picture">
+              <mc:Fallback xmlns:pic="http://schemas.openxmlformats.org/drawingml/2006/picture" xmlns:a14="http://schemas.microsoft.com/office/drawing/2010/main" xmlns:a="http://schemas.openxmlformats.org/drawingml/2006/main" xmlns:wp14="http://schemas.microsoft.com/office/word/2010/wordml">
                 <w:pict w14:anchorId="3AE477BF">
                   <v:group id="Group 38" style="position:absolute;margin-left:0;margin-top:0;width:18pt;height:10in;z-index:251659264;mso-width-percent:29;mso-height-percent:909;mso-left-percent:45;mso-position-horizontal-relative:page;mso-position-vertical:center;mso-position-vertical-relative:page;mso-width-percent:29;mso-height-percent:909;mso-left-percent:45" alt="Title: Decorative sidebar" coordsize="2286,91440" o:spid="_x0000_s1026" w14:anchorId="04DC0D6C" o:gfxdata="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">
                     <v:rect id="Rectangle 39" style="position:absolute;width:2286;height:87820;visibility:visible;mso-wrap-style:square;v-text-anchor:middle" o:spid="_x0000_s1027" fillcolor="#dd8047 [3205]" stroked="f" strokeweight="1pt" o:gfxdata="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"/>
@@ -4302,7 +4302,16 @@
           <w:rFonts w:cstheme="minorHAnsi"/>
           <w:lang w:val="en-AU"/>
         </w:rPr>
-        <w:t xml:space="preserve"> method. That </w:t>
+        <w:t xml:space="preserve"> met</w:t>
+      </w:r>
+      <w:bookmarkStart w:id="23" w:name="_GoBack"/>
+      <w:bookmarkEnd w:id="23"/>
+      <w:r>
+        <w:rPr>
+          <w:rFonts w:cstheme="minorHAnsi"/>
+          <w:lang w:val="en-AU"/>
+        </w:rPr>
+        <w:t xml:space="preserve">hod. That </w:t>
       </w:r>
       <w:r>
         <w:rPr>
@@ -4436,6 +4445,15 @@
       <w:r>
         <w:rPr>
           <w:rFonts w:asciiTheme="minorHAnsi" w:hAnsiTheme="minorHAnsi" w:cstheme="minorHAnsi"/>
+          <w:i/>
+          <w:sz w:val="22"/>
+          <w:lang w:val="en-AU"/>
+        </w:rPr>
+        <w:tab/>
+      </w:r>
+      <w:r>
+        <w:rPr>
+          <w:rFonts w:asciiTheme="minorHAnsi" w:hAnsiTheme="minorHAnsi" w:cstheme="minorHAnsi"/>
           <w:color w:val="FF0000"/>
           <w:sz w:val="22"/>
           <w:lang w:val="en-AU"/>
@@ -4480,6 +4498,15 @@
       <w:r>
         <w:rPr>
           <w:rFonts w:asciiTheme="minorHAnsi" w:hAnsiTheme="minorHAnsi" w:cstheme="minorHAnsi"/>
+          <w:i/>
+          <w:sz w:val="22"/>
+          <w:lang w:val="en-AU"/>
+        </w:rPr>
+        <w:tab/>
+      </w:r>
+      <w:r>
+        <w:rPr>
+          <w:rFonts w:asciiTheme="minorHAnsi" w:hAnsiTheme="minorHAnsi" w:cstheme="minorHAnsi"/>
           <w:color w:val="FF0000"/>
           <w:sz w:val="22"/>
           <w:lang w:val="en-AU"/>
@@ -4533,6 +4560,15 @@
       <w:r>
         <w:rPr>
           <w:rFonts w:asciiTheme="minorHAnsi" w:hAnsiTheme="minorHAnsi" w:cstheme="minorHAnsi"/>
+          <w:i/>
+          <w:sz w:val="22"/>
+          <w:lang w:val="en-AU"/>
+        </w:rPr>
+        <w:tab/>
+      </w:r>
+      <w:r>
+        <w:rPr>
+          <w:rFonts w:asciiTheme="minorHAnsi" w:hAnsiTheme="minorHAnsi" w:cstheme="minorHAnsi"/>
           <w:color w:val="FF0000"/>
           <w:sz w:val="22"/>
           <w:lang w:val="en-AU"/>
@@ -4586,6 +4622,15 @@
       <w:r>
         <w:rPr>
           <w:rFonts w:asciiTheme="minorHAnsi" w:hAnsiTheme="minorHAnsi" w:cstheme="minorHAnsi"/>
+          <w:i/>
+          <w:sz w:val="22"/>
+          <w:lang w:val="en-AU"/>
+        </w:rPr>
+        <w:tab/>
+      </w:r>
+      <w:r>
+        <w:rPr>
+          <w:rFonts w:asciiTheme="minorHAnsi" w:hAnsiTheme="minorHAnsi" w:cstheme="minorHAnsi"/>
           <w:color w:val="FF0000"/>
           <w:sz w:val="22"/>
           <w:lang w:val="en-AU"/>
@@ -4630,6 +4675,15 @@
       <w:r>
         <w:rPr>
           <w:rFonts w:asciiTheme="minorHAnsi" w:hAnsiTheme="minorHAnsi" w:cstheme="minorHAnsi"/>
+          <w:i/>
+          <w:sz w:val="22"/>
+          <w:lang w:val="en-AU"/>
+        </w:rPr>
+        <w:tab/>
+      </w:r>
+      <w:r>
+        <w:rPr>
+          <w:rFonts w:asciiTheme="minorHAnsi" w:hAnsiTheme="minorHAnsi" w:cstheme="minorHAnsi"/>
           <w:color w:val="FF0000"/>
           <w:sz w:val="22"/>
           <w:lang w:val="en-AU"/>
@@ -4715,6 +4769,16 @@
       <w:r>
         <w:rPr>
           <w:rFonts w:asciiTheme="minorHAnsi" w:hAnsiTheme="minorHAnsi" w:cstheme="minorHAnsi"/>
+          <w:i/>
+          <w:color w:val="FF0000"/>
+          <w:sz w:val="22"/>
+          <w:lang w:val="en-AU"/>
+        </w:rPr>
+        <w:tab/>
+      </w:r>
+      <w:r>
+        <w:rPr>
+          <w:rFonts w:asciiTheme="minorHAnsi" w:hAnsiTheme="minorHAnsi" w:cstheme="minorHAnsi"/>
           <w:color w:val="FF0000"/>
           <w:sz w:val="22"/>
           <w:lang w:val="en-AU"/>
@@ -4768,6 +4832,15 @@
       <w:r>
         <w:rPr>
           <w:rFonts w:asciiTheme="minorHAnsi" w:hAnsiTheme="minorHAnsi" w:cstheme="minorHAnsi"/>
+          <w:i/>
+          <w:sz w:val="22"/>
+          <w:lang w:val="en-AU"/>
+        </w:rPr>
+        <w:tab/>
+      </w:r>
+      <w:r>
+        <w:rPr>
+          <w:rFonts w:asciiTheme="minorHAnsi" w:hAnsiTheme="minorHAnsi" w:cstheme="minorHAnsi"/>
           <w:color w:val="FF0000"/>
           <w:sz w:val="22"/>
           <w:lang w:val="en-AU"/>
@@ -4839,6 +4912,15 @@
       <w:r>
         <w:rPr>
           <w:rFonts w:asciiTheme="minorHAnsi" w:hAnsiTheme="minorHAnsi" w:cstheme="minorHAnsi"/>
+          <w:i/>
+          <w:sz w:val="22"/>
+          <w:lang w:val="en-AU"/>
+        </w:rPr>
+        <w:tab/>
+      </w:r>
+      <w:r>
+        <w:rPr>
+          <w:rFonts w:asciiTheme="minorHAnsi" w:hAnsiTheme="minorHAnsi" w:cstheme="minorHAnsi"/>
           <w:color w:val="FF0000"/>
           <w:sz w:val="22"/>
           <w:lang w:val="en-AU"/>
@@ -4912,6 +4994,14 @@
       <w:r>
         <w:rPr>
           <w:rFonts w:asciiTheme="minorHAnsi" w:hAnsiTheme="minorHAnsi" w:cstheme="minorHAnsi"/>
+          <w:i/>
+          <w:sz w:val="22"/>
+        </w:rPr>
+        <w:tab/>
+      </w:r>
+      <w:r>
+        <w:rPr>
+          <w:rFonts w:asciiTheme="minorHAnsi" w:hAnsiTheme="minorHAnsi" w:cstheme="minorHAnsi"/>
           <w:color w:val="FF0000"/>
           <w:sz w:val="22"/>
         </w:rPr>
@@ -4942,6 +5032,15 @@
           <w:lang w:val="en-AU"/>
         </w:rPr>
         <w:t>Store time/date of the calculations made.</w:t>
+      </w:r>
+      <w:r>
+        <w:rPr>
+          <w:rFonts w:asciiTheme="minorHAnsi" w:hAnsiTheme="minorHAnsi" w:cstheme="minorHAnsi"/>
+          <w:i/>
+          <w:sz w:val="22"/>
+          <w:lang w:val="en-AU"/>
+        </w:rPr>
+        <w:tab/>
       </w:r>
       <w:r>
         <w:rPr>
@@ -5162,7 +5261,7 @@
           <w:lang w:val="en-AU"/>
         </w:rPr>
       </w:pPr>
-      <w:bookmarkStart w:id="23" w:name="_Toc531023477"/>
+      <w:bookmarkStart w:id="24" w:name="_Toc531023477"/>
       <w:r>
         <w:rPr>
           <w:rFonts w:eastAsiaTheme="minorEastAsia"/>
@@ -5171,7 +5270,7 @@
         <w:lastRenderedPageBreak/>
         <w:t>6. Conclusion</w:t>
       </w:r>
-      <w:bookmarkEnd w:id="23"/>
+      <w:bookmarkEnd w:id="24"/>
     </w:p>
     <w:p>
       <w:pPr>
@@ -5347,16 +5446,7 @@
           <w:sz w:val="22"/>
           <w:lang w:val="en-AU"/>
         </w:rPr>
-        <w:t>Alter initial data, capacity and starting amount of each animal</w:t>
-      </w:r>
-      <w:r>
-        <w:rPr>
-          <w:rFonts w:asciiTheme="minorHAnsi" w:hAnsiTheme="minorHAnsi" w:cstheme="minorHAnsi"/>
-          <w:i/>
-          <w:sz w:val="22"/>
-          <w:lang w:val="en-AU"/>
-        </w:rPr>
-        <w:t>.</w:t>
+        <w:t>Alter initial data, capacity and starting amount of each animal.</w:t>
       </w:r>
     </w:p>
     <w:p>
@@ -5516,8 +5606,6 @@
         </w:rPr>
         <w:t>Customise graph colours.</w:t>
       </w:r>
-      <w:bookmarkStart w:id="24" w:name="_GoBack"/>
-      <w:bookmarkEnd w:id="24"/>
     </w:p>
     <w:p>
       <w:pPr>
@@ -13364,7 +13452,7 @@
 </file>
 
 <file path=customXml/itemProps3.xml><?xml version="1.0" encoding="utf-8"?>
-<ds:datastoreItem xmlns:ds="http://schemas.openxmlformats.org/officeDocument/2006/customXml" ds:itemID="{84E2CA16-2B19-43A4-A0BD-497E3AA0B75C}">
+<ds:datastoreItem xmlns:ds="http://schemas.openxmlformats.org/officeDocument/2006/customXml" ds:itemID="{2203B82E-CC14-42A9-B3FC-0CB6542901D1}">
   <ds:schemaRefs>
     <ds:schemaRef ds:uri="http://schemas.openxmlformats.org/officeDocument/2006/bibliography"/>
   </ds:schemaRefs>

</xml_diff>